<commit_message>
added a image in docx file
</commit_message>
<xml_diff>
--- a/MICROSERVICES.docx
+++ b/MICROSERVICES.docx
@@ -152,6 +152,7 @@
         </w:rPr>
         <w:t xml:space="preserve">Highly </w:t>
       </w:r>
+      <w:proofErr w:type="spellStart"/>
       <w:r>
         <w:rPr>
           <w:b/>
@@ -168,7 +169,17 @@
           <w:sz w:val="24"/>
           <w:szCs w:val="24"/>
         </w:rPr>
-        <w:t>oheshive.</w:t>
+        <w:t>oheshive</w:t>
+      </w:r>
+      <w:proofErr w:type="spellEnd"/>
+      <w:r>
+        <w:rPr>
+          <w:b/>
+          <w:bCs/>
+          <w:sz w:val="24"/>
+          <w:szCs w:val="24"/>
+        </w:rPr>
+        <w:t>.</w:t>
       </w:r>
     </w:p>
     <w:p>
@@ -249,7 +260,27 @@
           <w:sz w:val="24"/>
           <w:szCs w:val="24"/>
         </w:rPr>
-        <w:t>Easily deployability of large applications.</w:t>
+        <w:t xml:space="preserve">Easily </w:t>
+      </w:r>
+      <w:proofErr w:type="spellStart"/>
+      <w:r>
+        <w:rPr>
+          <w:b/>
+          <w:bCs/>
+          <w:sz w:val="24"/>
+          <w:szCs w:val="24"/>
+        </w:rPr>
+        <w:t>deployability</w:t>
+      </w:r>
+      <w:proofErr w:type="spellEnd"/>
+      <w:r>
+        <w:rPr>
+          <w:b/>
+          <w:bCs/>
+          <w:sz w:val="24"/>
+          <w:szCs w:val="24"/>
+        </w:rPr>
+        <w:t xml:space="preserve"> of large applications.</w:t>
       </w:r>
     </w:p>
     <w:p>
@@ -302,6 +333,77 @@
     </w:p>
     <w:p>
       <w:pPr>
+        <w:rPr>
+          <w:b/>
+          <w:bCs/>
+          <w:sz w:val="24"/>
+          <w:szCs w:val="24"/>
+        </w:rPr>
+      </w:pPr>
+    </w:p>
+    <w:p>
+      <w:pPr>
+        <w:rPr>
+          <w:b/>
+          <w:bCs/>
+          <w:sz w:val="24"/>
+          <w:szCs w:val="24"/>
+        </w:rPr>
+      </w:pPr>
+      <w:r>
+        <w:rPr>
+          <w:b/>
+          <w:bCs/>
+          <w:noProof/>
+          <w:sz w:val="24"/>
+          <w:szCs w:val="24"/>
+        </w:rPr>
+        <w:lastRenderedPageBreak/>
+        <w:drawing>
+          <wp:inline distT="0" distB="0" distL="0" distR="0" wp14:anchorId="2B98E2F2" wp14:editId="51FEF348">
+            <wp:extent cx="4752975" cy="2764485"/>
+            <wp:effectExtent l="0" t="0" r="0" b="0"/>
+            <wp:docPr id="1" name="Picture 1"/>
+            <wp:cNvGraphicFramePr>
+              <a:graphicFrameLocks xmlns:a="http://schemas.openxmlformats.org/drawingml/2006/main" noChangeAspect="1"/>
+            </wp:cNvGraphicFramePr>
+            <a:graphic xmlns:a="http://schemas.openxmlformats.org/drawingml/2006/main">
+              <a:graphicData uri="http://schemas.openxmlformats.org/drawingml/2006/picture">
+                <pic:pic xmlns:pic="http://schemas.openxmlformats.org/drawingml/2006/picture">
+                  <pic:nvPicPr>
+                    <pic:cNvPr id="1" name="download.jpg"/>
+                    <pic:cNvPicPr/>
+                  </pic:nvPicPr>
+                  <pic:blipFill>
+                    <a:blip r:embed="rId5">
+                      <a:extLst>
+                        <a:ext uri="{28A0092B-C50C-407E-A947-70E740481C1C}">
+                          <a14:useLocalDpi xmlns:a14="http://schemas.microsoft.com/office/drawing/2010/main" val="0"/>
+                        </a:ext>
+                      </a:extLst>
+                    </a:blip>
+                    <a:stretch>
+                      <a:fillRect/>
+                    </a:stretch>
+                  </pic:blipFill>
+                  <pic:spPr>
+                    <a:xfrm>
+                      <a:off x="0" y="0"/>
+                      <a:ext cx="4777091" cy="2778512"/>
+                    </a:xfrm>
+                    <a:prstGeom prst="rect">
+                      <a:avLst/>
+                    </a:prstGeom>
+                  </pic:spPr>
+                </pic:pic>
+              </a:graphicData>
+            </a:graphic>
+          </wp:inline>
+        </w:drawing>
+      </w:r>
+    </w:p>
+    <w:p>
+      <w:pPr>
         <w:pStyle w:val="ListParagraph"/>
         <w:rPr>
           <w:b/>
@@ -359,7 +461,67 @@
           <w:sz w:val="24"/>
           <w:szCs w:val="24"/>
         </w:rPr>
-        <w:t xml:space="preserve">monolithic architecture is very common it is very difficult for the developers to identify where the error is they used to debug the whole application line by line and it takes a long time to publish a application to the consumers and it takes a large development team  to do so . As a result the applications  were more costly as takes today because of there large development team </w:t>
+        <w:t xml:space="preserve">monolithic architecture is very common it is very difficult for the developers to identify where the error is they used to debug the whole application line by line and it takes a long time to publish </w:t>
+      </w:r>
+      <w:proofErr w:type="spellStart"/>
+      <w:r>
+        <w:rPr>
+          <w:b/>
+          <w:bCs/>
+          <w:sz w:val="24"/>
+          <w:szCs w:val="24"/>
+        </w:rPr>
+        <w:t>a</w:t>
+      </w:r>
+      <w:proofErr w:type="spellEnd"/>
+      <w:r>
+        <w:rPr>
+          <w:b/>
+          <w:bCs/>
+          <w:sz w:val="24"/>
+          <w:szCs w:val="24"/>
+        </w:rPr>
+        <w:t xml:space="preserve"> application to the consumers and it takes a large development team  to do so . As a result the </w:t>
+      </w:r>
+      <w:proofErr w:type="gramStart"/>
+      <w:r>
+        <w:rPr>
+          <w:b/>
+          <w:bCs/>
+          <w:sz w:val="24"/>
+          <w:szCs w:val="24"/>
+        </w:rPr>
+        <w:t>applications  were</w:t>
+      </w:r>
+      <w:proofErr w:type="gramEnd"/>
+      <w:r>
+        <w:rPr>
+          <w:b/>
+          <w:bCs/>
+          <w:sz w:val="24"/>
+          <w:szCs w:val="24"/>
+        </w:rPr>
+        <w:t xml:space="preserve"> more costly as takes today because of </w:t>
+      </w:r>
+      <w:proofErr w:type="spellStart"/>
+      <w:r>
+        <w:rPr>
+          <w:b/>
+          <w:bCs/>
+          <w:sz w:val="24"/>
+          <w:szCs w:val="24"/>
+        </w:rPr>
+        <w:t>there</w:t>
+      </w:r>
+      <w:proofErr w:type="spellEnd"/>
+      <w:r>
+        <w:rPr>
+          <w:b/>
+          <w:bCs/>
+          <w:sz w:val="24"/>
+          <w:szCs w:val="24"/>
+        </w:rPr>
+        <w:t xml:space="preserve"> large development team </w:t>
       </w:r>
       <w:r>
         <w:rPr>
@@ -387,7 +549,47 @@
           <w:sz w:val="24"/>
           <w:szCs w:val="24"/>
         </w:rPr>
-        <w:t>To upgrade the applications microservices make it easy for us to break our applications into small fragments and then work on it which take smaller team and a short time to deploy our code  and launch our applications to the world. And when a code arrives instead of debugging line by line we knew in which microservice the error is so it takes less time and can easily  be Upscale anytime</w:t>
+        <w:t xml:space="preserve">To upgrade the applications microservices make it easy for us to break our applications into small fragments and then work on it which take smaller team and a short time to deploy our </w:t>
+      </w:r>
+      <w:proofErr w:type="gramStart"/>
+      <w:r>
+        <w:rPr>
+          <w:b/>
+          <w:bCs/>
+          <w:sz w:val="24"/>
+          <w:szCs w:val="24"/>
+        </w:rPr>
+        <w:t>code  and</w:t>
+      </w:r>
+      <w:proofErr w:type="gramEnd"/>
+      <w:r>
+        <w:rPr>
+          <w:b/>
+          <w:bCs/>
+          <w:sz w:val="24"/>
+          <w:szCs w:val="24"/>
+        </w:rPr>
+        <w:t xml:space="preserve"> launch our applications to the world. And when a code arrives instead of debugging line by line we knew in which microservice the error is so it takes less time and can </w:t>
+      </w:r>
+      <w:proofErr w:type="gramStart"/>
+      <w:r>
+        <w:rPr>
+          <w:b/>
+          <w:bCs/>
+          <w:sz w:val="24"/>
+          <w:szCs w:val="24"/>
+        </w:rPr>
+        <w:t>easily  be</w:t>
+      </w:r>
+      <w:proofErr w:type="gramEnd"/>
+      <w:r>
+        <w:rPr>
+          <w:b/>
+          <w:bCs/>
+          <w:sz w:val="24"/>
+          <w:szCs w:val="24"/>
+        </w:rPr>
+        <w:t xml:space="preserve"> Upscale anytime</w:t>
       </w:r>
       <w:r>
         <w:rPr>
@@ -433,7 +635,7 @@
                     <pic:cNvPicPr/>
                   </pic:nvPicPr>
                   <pic:blipFill>
-                    <a:blip r:embed="rId5">
+                    <a:blip r:embed="rId6">
                       <a:extLst>
                         <a:ext uri="{28A0092B-C50C-407E-A947-70E740481C1C}">
                           <a14:useLocalDpi xmlns:a14="http://schemas.microsoft.com/office/drawing/2010/main" val="0"/>
@@ -512,6 +714,7 @@
         </w:rPr>
         <w:t xml:space="preserve">As there are multiple microservices so it take more security than an ordinary monolithic architecture in banks or any application where there is use of </w:t>
       </w:r>
+      <w:proofErr w:type="gramStart"/>
       <w:r>
         <w:rPr>
           <w:b/>
@@ -537,7 +740,17 @@
           <w:sz w:val="24"/>
           <w:szCs w:val="24"/>
         </w:rPr>
-        <w:t xml:space="preserve"> , payments </w:t>
+        <w:t xml:space="preserve"> ,</w:t>
+      </w:r>
+      <w:proofErr w:type="gramEnd"/>
+      <w:r>
+        <w:rPr>
+          <w:b/>
+          <w:bCs/>
+          <w:sz w:val="24"/>
+          <w:szCs w:val="24"/>
+        </w:rPr>
+        <w:t xml:space="preserve"> payments </w:t>
       </w:r>
       <w:r>
         <w:rPr>
@@ -586,14 +799,25 @@
           <w:szCs w:val="24"/>
         </w:rPr>
       </w:pPr>
-      <w:r>
-        <w:rPr>
-          <w:b/>
-          <w:bCs/>
-          <w:sz w:val="24"/>
-          <w:szCs w:val="24"/>
-        </w:rPr>
-        <w:t>Architechture.</w:t>
+      <w:proofErr w:type="spellStart"/>
+      <w:r>
+        <w:rPr>
+          <w:b/>
+          <w:bCs/>
+          <w:sz w:val="24"/>
+          <w:szCs w:val="24"/>
+        </w:rPr>
+        <w:t>Architechture</w:t>
+      </w:r>
+      <w:proofErr w:type="spellEnd"/>
+      <w:r>
+        <w:rPr>
+          <w:b/>
+          <w:bCs/>
+          <w:sz w:val="24"/>
+          <w:szCs w:val="24"/>
+        </w:rPr>
+        <w:t>.</w:t>
       </w:r>
     </w:p>
     <w:p>
@@ -674,7 +898,27 @@
           <w:sz w:val="24"/>
           <w:szCs w:val="24"/>
         </w:rPr>
-        <w:t>ementing a micro service is challenging compared to monolithic software architecture. A microservice architecture is by no means a silver bullet which can solve all sorts of problems and issues but event that it is believed that microservice architecture is very usefull and handy tool for modern development industry.</w:t>
+        <w:t xml:space="preserve">ementing a micro service is challenging compared to monolithic software architecture. A microservice architecture is by no means a silver bullet which can solve all sorts of problems and issues but event that it is believed that microservice architecture is very </w:t>
+      </w:r>
+      <w:proofErr w:type="spellStart"/>
+      <w:r>
+        <w:rPr>
+          <w:b/>
+          <w:bCs/>
+          <w:sz w:val="24"/>
+          <w:szCs w:val="24"/>
+        </w:rPr>
+        <w:t>usefull</w:t>
+      </w:r>
+      <w:proofErr w:type="spellEnd"/>
+      <w:r>
+        <w:rPr>
+          <w:b/>
+          <w:bCs/>
+          <w:sz w:val="24"/>
+          <w:szCs w:val="24"/>
+        </w:rPr>
+        <w:t xml:space="preserve"> and handy tool for modern development industry.</w:t>
       </w:r>
     </w:p>
     <w:sectPr>

</xml_diff>